<commit_message>
Planning Report Student#1 D03 OK!
</commit_message>
<xml_diff>
--- a/reports/Individual/D03/Student #1/Planning Report - D03 - josrojrom1.docx
+++ b/reports/Individual/D03/Student #1/Planning Report - D03 - josrojrom1.docx
@@ -103,7 +103,7 @@
             <wp:extent cx="1112520" cy="1112520"/>
             <wp:effectExtent b="0" l="0" r="0" t="0"/>
             <wp:wrapTopAndBottom distB="0" distT="0"/>
-            <wp:docPr descr="http://recursoshumanos.us.es/images/marca-dos-tintas_300.gif" id="2" name="image1.gif"/>
+            <wp:docPr descr="http://recursoshumanos.us.es/images/marca-dos-tintas_300.gif" id="3" name="image1.gif"/>
             <a:graphic>
               <a:graphicData uri="http://schemas.openxmlformats.org/drawingml/2006/picture">
                 <pic:pic>
@@ -149,7 +149,7 @@
           <w:szCs w:val="30"/>
           <w:rtl w:val="0"/>
         </w:rPr>
-        <w:t xml:space="preserve">C1.04.02</w:t>
+        <w:t xml:space="preserve">C3.04.02</w:t>
       </w:r>
     </w:p>
     <w:p>
@@ -690,7 +690,7 @@
               <w:rtl w:val="0"/>
             </w:rPr>
             <w:tab/>
-            <w:t xml:space="preserve">7</w:t>
+            <w:t xml:space="preserve">14</w:t>
           </w:r>
           <w:r>
             <w:rPr>
@@ -14521,6 +14521,7 @@
           <w:b w:val="1"/>
           <w:sz w:val="24"/>
           <w:szCs w:val="24"/>
+          <w:shd w:fill="b6d7a8" w:val="clear"/>
         </w:rPr>
       </w:pPr>
       <w:r>
@@ -14578,7 +14579,17 @@
           <w:szCs w:val="24"/>
           <w:rtl w:val="0"/>
         </w:rPr>
-        <w:t xml:space="preserve"> por lo que el </w:t>
+        <w:t xml:space="preserve"> por lo que el</w:t>
+      </w:r>
+      <w:r>
+        <w:rPr>
+          <w:rFonts w:ascii="Calibri" w:cs="Calibri" w:eastAsia="Calibri" w:hAnsi="Calibri"/>
+          <w:sz w:val="24"/>
+          <w:szCs w:val="24"/>
+          <w:shd w:fill="b6d7a8" w:val="clear"/>
+          <w:rtl w:val="0"/>
+        </w:rPr>
+        <w:t xml:space="preserve"> </w:t>
       </w:r>
       <w:r>
         <w:rPr>
@@ -14586,6 +14597,7 @@
           <w:b w:val="1"/>
           <w:sz w:val="24"/>
           <w:szCs w:val="24"/>
+          <w:shd w:fill="b6d7a8" w:val="clear"/>
           <w:rtl w:val="0"/>
         </w:rPr>
         <w:t xml:space="preserve">presupuesto final</w:t>
@@ -14595,6 +14607,7 @@
           <w:rFonts w:ascii="Calibri" w:cs="Calibri" w:eastAsia="Calibri" w:hAnsi="Calibri"/>
           <w:sz w:val="24"/>
           <w:szCs w:val="24"/>
+          <w:shd w:fill="b6d7a8" w:val="clear"/>
           <w:rtl w:val="0"/>
         </w:rPr>
         <w:t xml:space="preserve"> es de </w:t>
@@ -14605,6 +14618,7 @@
           <w:b w:val="1"/>
           <w:sz w:val="24"/>
           <w:szCs w:val="24"/>
+          <w:shd w:fill="b6d7a8" w:val="clear"/>
           <w:rtl w:val="0"/>
         </w:rPr>
         <w:t xml:space="preserve">572.2€</w:t>
@@ -15003,6 +15017,124 @@
       </w:pPr>
     </w:pPrDefault>
   </w:docDefaults>
+  <w:style w:type="paragraph" w:styleId="Normal" w:default="1">
+    <w:name w:val="normal"/>
+  </w:style>
+  <w:style w:type="table" w:styleId="TableNormal" w:default="1">
+    <w:name w:val="Table Normal"/>
+  </w:style>
+  <w:style w:type="paragraph" w:styleId="Heading1">
+    <w:name w:val="heading 1"/>
+    <w:basedOn w:val="Normal"/>
+    <w:next w:val="Normal"/>
+    <w:pPr>
+      <w:keepNext w:val="1"/>
+      <w:keepLines w:val="1"/>
+      <w:pageBreakBefore w:val="0"/>
+      <w:spacing w:after="120" w:before="400" w:lineRule="auto"/>
+    </w:pPr>
+    <w:rPr>
+      <w:sz w:val="40"/>
+      <w:szCs w:val="40"/>
+    </w:rPr>
+  </w:style>
+  <w:style w:type="paragraph" w:styleId="Heading2">
+    <w:name w:val="heading 2"/>
+    <w:basedOn w:val="Normal"/>
+    <w:next w:val="Normal"/>
+    <w:pPr>
+      <w:keepNext w:val="1"/>
+      <w:keepLines w:val="1"/>
+      <w:pageBreakBefore w:val="0"/>
+      <w:spacing w:after="120" w:before="360" w:lineRule="auto"/>
+    </w:pPr>
+    <w:rPr>
+      <w:b w:val="0"/>
+      <w:sz w:val="32"/>
+      <w:szCs w:val="32"/>
+    </w:rPr>
+  </w:style>
+  <w:style w:type="paragraph" w:styleId="Heading3">
+    <w:name w:val="heading 3"/>
+    <w:basedOn w:val="Normal"/>
+    <w:next w:val="Normal"/>
+    <w:pPr>
+      <w:keepNext w:val="1"/>
+      <w:keepLines w:val="1"/>
+      <w:pageBreakBefore w:val="0"/>
+      <w:spacing w:after="80" w:before="320" w:lineRule="auto"/>
+    </w:pPr>
+    <w:rPr>
+      <w:b w:val="0"/>
+      <w:color w:val="434343"/>
+      <w:sz w:val="28"/>
+      <w:szCs w:val="28"/>
+    </w:rPr>
+  </w:style>
+  <w:style w:type="paragraph" w:styleId="Heading4">
+    <w:name w:val="heading 4"/>
+    <w:basedOn w:val="Normal"/>
+    <w:next w:val="Normal"/>
+    <w:pPr>
+      <w:keepNext w:val="1"/>
+      <w:keepLines w:val="1"/>
+      <w:pageBreakBefore w:val="0"/>
+      <w:spacing w:after="80" w:before="280" w:lineRule="auto"/>
+    </w:pPr>
+    <w:rPr>
+      <w:color w:val="666666"/>
+      <w:sz w:val="24"/>
+      <w:szCs w:val="24"/>
+    </w:rPr>
+  </w:style>
+  <w:style w:type="paragraph" w:styleId="Heading5">
+    <w:name w:val="heading 5"/>
+    <w:basedOn w:val="Normal"/>
+    <w:next w:val="Normal"/>
+    <w:pPr>
+      <w:keepNext w:val="1"/>
+      <w:keepLines w:val="1"/>
+      <w:pageBreakBefore w:val="0"/>
+      <w:spacing w:after="80" w:before="240" w:lineRule="auto"/>
+    </w:pPr>
+    <w:rPr>
+      <w:color w:val="666666"/>
+      <w:sz w:val="22"/>
+      <w:szCs w:val="22"/>
+    </w:rPr>
+  </w:style>
+  <w:style w:type="paragraph" w:styleId="Heading6">
+    <w:name w:val="heading 6"/>
+    <w:basedOn w:val="Normal"/>
+    <w:next w:val="Normal"/>
+    <w:pPr>
+      <w:keepNext w:val="1"/>
+      <w:keepLines w:val="1"/>
+      <w:pageBreakBefore w:val="0"/>
+      <w:spacing w:after="80" w:before="240" w:lineRule="auto"/>
+    </w:pPr>
+    <w:rPr>
+      <w:i w:val="1"/>
+      <w:color w:val="666666"/>
+      <w:sz w:val="22"/>
+      <w:szCs w:val="22"/>
+    </w:rPr>
+  </w:style>
+  <w:style w:type="paragraph" w:styleId="Title">
+    <w:name w:val="Title"/>
+    <w:basedOn w:val="Normal"/>
+    <w:next w:val="Normal"/>
+    <w:pPr>
+      <w:keepNext w:val="1"/>
+      <w:keepLines w:val="1"/>
+      <w:pageBreakBefore w:val="0"/>
+      <w:spacing w:after="60" w:before="0" w:lineRule="auto"/>
+    </w:pPr>
+    <w:rPr>
+      <w:sz w:val="52"/>
+      <w:szCs w:val="52"/>
+    </w:rPr>
+  </w:style>
   <w:style w:type="paragraph" w:styleId="Normal" w:default="1">
     <w:name w:val="normal"/>
   </w:style>
@@ -15665,6 +15797,284 @@
       </w:tblCellMar>
     </w:tblPr>
   </w:style>
+  <w:style w:type="paragraph" w:styleId="Subtitle">
+    <w:name w:val="Subtitle"/>
+    <w:basedOn w:val="Normal"/>
+    <w:next w:val="Normal"/>
+    <w:pPr>
+      <w:keepNext w:val="1"/>
+      <w:keepLines w:val="1"/>
+      <w:pageBreakBefore w:val="0"/>
+      <w:spacing w:after="320" w:before="0" w:lineRule="auto"/>
+    </w:pPr>
+    <w:rPr>
+      <w:rFonts w:ascii="Arial" w:cs="Arial" w:eastAsia="Arial" w:hAnsi="Arial"/>
+      <w:i w:val="0"/>
+      <w:color w:val="666666"/>
+      <w:sz w:val="30"/>
+      <w:szCs w:val="30"/>
+    </w:rPr>
+  </w:style>
+  <w:style w:type="table" w:styleId="Table1">
+    <w:basedOn w:val="TableNormal"/>
+    <w:tblPr>
+      <w:tblStyleRowBandSize w:val="1"/>
+      <w:tblStyleColBandSize w:val="1"/>
+      <w:tblCellMar>
+        <w:top w:w="100.0" w:type="dxa"/>
+        <w:left w:w="100.0" w:type="dxa"/>
+        <w:bottom w:w="100.0" w:type="dxa"/>
+        <w:right w:w="100.0" w:type="dxa"/>
+      </w:tblCellMar>
+    </w:tblPr>
+  </w:style>
+  <w:style w:type="table" w:styleId="Table2">
+    <w:basedOn w:val="TableNormal"/>
+    <w:tblPr>
+      <w:tblStyleRowBandSize w:val="1"/>
+      <w:tblStyleColBandSize w:val="1"/>
+      <w:tblCellMar>
+        <w:top w:w="100.0" w:type="dxa"/>
+        <w:left w:w="100.0" w:type="dxa"/>
+        <w:bottom w:w="100.0" w:type="dxa"/>
+        <w:right w:w="100.0" w:type="dxa"/>
+      </w:tblCellMar>
+    </w:tblPr>
+  </w:style>
+  <w:style w:type="table" w:styleId="Table3">
+    <w:basedOn w:val="TableNormal"/>
+    <w:tblPr>
+      <w:tblStyleRowBandSize w:val="1"/>
+      <w:tblStyleColBandSize w:val="1"/>
+      <w:tblCellMar>
+        <w:top w:w="100.0" w:type="dxa"/>
+        <w:left w:w="100.0" w:type="dxa"/>
+        <w:bottom w:w="100.0" w:type="dxa"/>
+        <w:right w:w="100.0" w:type="dxa"/>
+      </w:tblCellMar>
+    </w:tblPr>
+  </w:style>
+  <w:style w:type="table" w:styleId="Table4">
+    <w:basedOn w:val="TableNormal"/>
+    <w:tblPr>
+      <w:tblStyleRowBandSize w:val="1"/>
+      <w:tblStyleColBandSize w:val="1"/>
+      <w:tblCellMar>
+        <w:top w:w="100.0" w:type="dxa"/>
+        <w:left w:w="100.0" w:type="dxa"/>
+        <w:bottom w:w="100.0" w:type="dxa"/>
+        <w:right w:w="100.0" w:type="dxa"/>
+      </w:tblCellMar>
+    </w:tblPr>
+  </w:style>
+  <w:style w:type="table" w:styleId="Table5">
+    <w:basedOn w:val="TableNormal"/>
+    <w:tblPr>
+      <w:tblStyleRowBandSize w:val="1"/>
+      <w:tblStyleColBandSize w:val="1"/>
+      <w:tblCellMar>
+        <w:top w:w="100.0" w:type="dxa"/>
+        <w:left w:w="100.0" w:type="dxa"/>
+        <w:bottom w:w="100.0" w:type="dxa"/>
+        <w:right w:w="100.0" w:type="dxa"/>
+      </w:tblCellMar>
+    </w:tblPr>
+  </w:style>
+  <w:style w:type="table" w:styleId="Table6">
+    <w:basedOn w:val="TableNormal"/>
+    <w:tblPr>
+      <w:tblStyleRowBandSize w:val="1"/>
+      <w:tblStyleColBandSize w:val="1"/>
+      <w:tblCellMar>
+        <w:top w:w="100.0" w:type="dxa"/>
+        <w:left w:w="100.0" w:type="dxa"/>
+        <w:bottom w:w="100.0" w:type="dxa"/>
+        <w:right w:w="100.0" w:type="dxa"/>
+      </w:tblCellMar>
+    </w:tblPr>
+  </w:style>
+  <w:style w:type="table" w:styleId="Table7">
+    <w:basedOn w:val="TableNormal"/>
+    <w:tblPr>
+      <w:tblStyleRowBandSize w:val="1"/>
+      <w:tblStyleColBandSize w:val="1"/>
+      <w:tblCellMar>
+        <w:top w:w="100.0" w:type="dxa"/>
+        <w:left w:w="100.0" w:type="dxa"/>
+        <w:bottom w:w="100.0" w:type="dxa"/>
+        <w:right w:w="100.0" w:type="dxa"/>
+      </w:tblCellMar>
+    </w:tblPr>
+  </w:style>
+  <w:style w:type="table" w:styleId="Table8">
+    <w:basedOn w:val="TableNormal"/>
+    <w:tblPr>
+      <w:tblStyleRowBandSize w:val="1"/>
+      <w:tblStyleColBandSize w:val="1"/>
+      <w:tblCellMar>
+        <w:top w:w="100.0" w:type="dxa"/>
+        <w:left w:w="100.0" w:type="dxa"/>
+        <w:bottom w:w="100.0" w:type="dxa"/>
+        <w:right w:w="100.0" w:type="dxa"/>
+      </w:tblCellMar>
+    </w:tblPr>
+  </w:style>
+  <w:style w:type="table" w:styleId="Table9">
+    <w:basedOn w:val="TableNormal"/>
+    <w:tblPr>
+      <w:tblStyleRowBandSize w:val="1"/>
+      <w:tblStyleColBandSize w:val="1"/>
+      <w:tblCellMar>
+        <w:top w:w="100.0" w:type="dxa"/>
+        <w:left w:w="100.0" w:type="dxa"/>
+        <w:bottom w:w="100.0" w:type="dxa"/>
+        <w:right w:w="100.0" w:type="dxa"/>
+      </w:tblCellMar>
+    </w:tblPr>
+  </w:style>
+  <w:style w:type="table" w:styleId="Table10">
+    <w:basedOn w:val="TableNormal"/>
+    <w:tblPr>
+      <w:tblStyleRowBandSize w:val="1"/>
+      <w:tblStyleColBandSize w:val="1"/>
+      <w:tblCellMar>
+        <w:top w:w="100.0" w:type="dxa"/>
+        <w:left w:w="100.0" w:type="dxa"/>
+        <w:bottom w:w="100.0" w:type="dxa"/>
+        <w:right w:w="100.0" w:type="dxa"/>
+      </w:tblCellMar>
+    </w:tblPr>
+  </w:style>
+  <w:style w:type="table" w:styleId="Table11">
+    <w:basedOn w:val="TableNormal"/>
+    <w:tblPr>
+      <w:tblStyleRowBandSize w:val="1"/>
+      <w:tblStyleColBandSize w:val="1"/>
+      <w:tblCellMar>
+        <w:top w:w="100.0" w:type="dxa"/>
+        <w:left w:w="100.0" w:type="dxa"/>
+        <w:bottom w:w="100.0" w:type="dxa"/>
+        <w:right w:w="100.0" w:type="dxa"/>
+      </w:tblCellMar>
+    </w:tblPr>
+  </w:style>
+  <w:style w:type="table" w:styleId="Table12">
+    <w:basedOn w:val="TableNormal"/>
+    <w:tblPr>
+      <w:tblStyleRowBandSize w:val="1"/>
+      <w:tblStyleColBandSize w:val="1"/>
+      <w:tblCellMar>
+        <w:top w:w="100.0" w:type="dxa"/>
+        <w:left w:w="100.0" w:type="dxa"/>
+        <w:bottom w:w="100.0" w:type="dxa"/>
+        <w:right w:w="100.0" w:type="dxa"/>
+      </w:tblCellMar>
+    </w:tblPr>
+  </w:style>
+  <w:style w:type="table" w:styleId="Table13">
+    <w:basedOn w:val="TableNormal"/>
+    <w:tblPr>
+      <w:tblStyleRowBandSize w:val="1"/>
+      <w:tblStyleColBandSize w:val="1"/>
+      <w:tblCellMar>
+        <w:top w:w="100.0" w:type="dxa"/>
+        <w:left w:w="100.0" w:type="dxa"/>
+        <w:bottom w:w="100.0" w:type="dxa"/>
+        <w:right w:w="100.0" w:type="dxa"/>
+      </w:tblCellMar>
+    </w:tblPr>
+  </w:style>
+  <w:style w:type="table" w:styleId="Table14">
+    <w:basedOn w:val="TableNormal"/>
+    <w:tblPr>
+      <w:tblStyleRowBandSize w:val="1"/>
+      <w:tblStyleColBandSize w:val="1"/>
+      <w:tblCellMar>
+        <w:top w:w="100.0" w:type="dxa"/>
+        <w:left w:w="100.0" w:type="dxa"/>
+        <w:bottom w:w="100.0" w:type="dxa"/>
+        <w:right w:w="100.0" w:type="dxa"/>
+      </w:tblCellMar>
+    </w:tblPr>
+  </w:style>
+  <w:style w:type="table" w:styleId="Table15">
+    <w:basedOn w:val="TableNormal"/>
+    <w:tblPr>
+      <w:tblStyleRowBandSize w:val="1"/>
+      <w:tblStyleColBandSize w:val="1"/>
+      <w:tblCellMar>
+        <w:top w:w="100.0" w:type="dxa"/>
+        <w:left w:w="100.0" w:type="dxa"/>
+        <w:bottom w:w="100.0" w:type="dxa"/>
+        <w:right w:w="100.0" w:type="dxa"/>
+      </w:tblCellMar>
+    </w:tblPr>
+  </w:style>
+  <w:style w:type="table" w:styleId="Table16">
+    <w:basedOn w:val="TableNormal"/>
+    <w:tblPr>
+      <w:tblStyleRowBandSize w:val="1"/>
+      <w:tblStyleColBandSize w:val="1"/>
+      <w:tblCellMar>
+        <w:top w:w="100.0" w:type="dxa"/>
+        <w:left w:w="100.0" w:type="dxa"/>
+        <w:bottom w:w="100.0" w:type="dxa"/>
+        <w:right w:w="100.0" w:type="dxa"/>
+      </w:tblCellMar>
+    </w:tblPr>
+  </w:style>
+  <w:style w:type="table" w:styleId="Table17">
+    <w:basedOn w:val="TableNormal"/>
+    <w:tblPr>
+      <w:tblStyleRowBandSize w:val="1"/>
+      <w:tblStyleColBandSize w:val="1"/>
+      <w:tblCellMar>
+        <w:top w:w="100.0" w:type="dxa"/>
+        <w:left w:w="100.0" w:type="dxa"/>
+        <w:bottom w:w="100.0" w:type="dxa"/>
+        <w:right w:w="100.0" w:type="dxa"/>
+      </w:tblCellMar>
+    </w:tblPr>
+  </w:style>
+  <w:style w:type="table" w:styleId="Table18">
+    <w:basedOn w:val="TableNormal"/>
+    <w:tblPr>
+      <w:tblStyleRowBandSize w:val="1"/>
+      <w:tblStyleColBandSize w:val="1"/>
+      <w:tblCellMar>
+        <w:top w:w="100.0" w:type="dxa"/>
+        <w:left w:w="100.0" w:type="dxa"/>
+        <w:bottom w:w="100.0" w:type="dxa"/>
+        <w:right w:w="100.0" w:type="dxa"/>
+      </w:tblCellMar>
+    </w:tblPr>
+  </w:style>
+  <w:style w:type="table" w:styleId="Table19">
+    <w:basedOn w:val="TableNormal"/>
+    <w:tblPr>
+      <w:tblStyleRowBandSize w:val="1"/>
+      <w:tblStyleColBandSize w:val="1"/>
+      <w:tblCellMar>
+        <w:top w:w="100.0" w:type="dxa"/>
+        <w:left w:w="100.0" w:type="dxa"/>
+        <w:bottom w:w="100.0" w:type="dxa"/>
+        <w:right w:w="100.0" w:type="dxa"/>
+      </w:tblCellMar>
+    </w:tblPr>
+  </w:style>
+  <w:style w:type="table" w:styleId="Table20">
+    <w:basedOn w:val="TableNormal"/>
+    <w:tblPr>
+      <w:tblStyleRowBandSize w:val="1"/>
+      <w:tblStyleColBandSize w:val="1"/>
+      <w:tblCellMar>
+        <w:top w:w="100.0" w:type="dxa"/>
+        <w:left w:w="100.0" w:type="dxa"/>
+        <w:bottom w:w="100.0" w:type="dxa"/>
+        <w:right w:w="100.0" w:type="dxa"/>
+      </w:tblCellMar>
+    </w:tblPr>
+  </w:style>
 </w:styles>
 </file>
 
@@ -15990,7 +16400,7 @@
 
 <file path=customXML/item1.xml><?xml version="1.0" encoding="utf-8"?>
 <go:gDocsCustomXmlDataStorage xmlns:go="http://customooxmlschemas.google.com/" xmlns:r="http://schemas.openxmlformats.org/officeDocument/2006/relationships" uri="GoogleDocsCustomDataVersion2">
-  <go:docsCustomData xmlns:go="http://customooxmlschemas.google.com/" roundtripDataSignature="AMtx7mip68DQq9qoG7/6nEq5tuwHVEZxSA==">CgMxLjAyCGguZ2pkZ3hzMgloLjMwajB6bGwyCWguMWZvYjl0ZTIJaC4zem55c2g3MghoLnR5amN3dDgAciExeGh6U2FwUjg4ZHRZMWppX3NJZ092cnJtQmRkUEJvaTU=</go:docsCustomData>
+  <go:docsCustomData xmlns:go="http://customooxmlschemas.google.com/" roundtripDataSignature="AMtx7mhSPlZqa0l6aXJLRkar6/EyVIs7jw==">CgMxLjAyCGguZ2pkZ3hzMgloLjMwajB6bGwyCWguMWZvYjl0ZTIJaC4zem55c2g3MghoLnR5amN3dDgAciExVnhRdTBZSDhCOE5xU3E0RWU4bWFmdUIxVHEza2Ewdkk=</go:docsCustomData>
 </go:gDocsCustomXmlDataStorage>
 </file>
 

</xml_diff>